<commit_message>
fixed small typo in deliverable 1 review
</commit_message>
<xml_diff>
--- a/Deliverable 1 Review.docx
+++ b/Deliverable 1 Review.docx
@@ -54,7 +54,7 @@
         <w:rPr>
           <w:rtl w:val="0"/>
         </w:rPr>
-        <w:t xml:space="preserve">Wants an phone app</w:t>
+        <w:t xml:space="preserve">Wants a phone app</w:t>
       </w:r>
     </w:p>
     <w:p>
@@ -220,7 +220,7 @@
         <w:rPr>
           <w:rtl w:val="0"/>
         </w:rPr>
-        <w:t xml:space="preserve">Parents engagement is important</w:t>
+        <w:t xml:space="preserve">Parent's engagement is important</w:t>
       </w:r>
     </w:p>
     <w:p>
@@ -256,7 +256,7 @@
         <w:rPr>
           <w:rtl w:val="0"/>
         </w:rPr>
-        <w:t xml:space="preserve">Sounds bytes to simulate the phone call could be helpful for calling</w:t>
+        <w:t xml:space="preserve">Sound bytes to simulate the phone call could be helpful for calling</w:t>
       </w:r>
     </w:p>
     <w:p>
@@ -281,7 +281,7 @@
         <w:rPr>
           <w:rtl w:val="0"/>
         </w:rPr>
-        <w:t xml:space="preserve"> this is a problem, find a way to reinforce their ability to remember it</w:t>
+        <w:t xml:space="preserve"> this is a problem, find a way to reinforce their ability to remember it </w:t>
       </w:r>
     </w:p>
     <w:p>
@@ -682,20 +682,7 @@
     </w:p>
     <w:p>
       <w:pPr>
-        <w:ind w:firstLine="720"/>
-        <w:rPr>
-          <w:sz w:val="24"/>
-          <w:szCs w:val="24"/>
-        </w:rPr>
-      </w:pPr>
-      <w:r>
-        <w:rPr>
-          <w:rtl w:val="0"/>
-        </w:rPr>
-      </w:r>
-    </w:p>
-    <w:p>
-      <w:pPr>
+        <w:ind w:left="0" w:firstLine="0"/>
         <w:rPr>
           <w:sz w:val="24"/>
           <w:szCs w:val="24"/>
@@ -1284,6 +1271,9 @@
         </w:tc>
       </w:tr>
       <w:tr>
+        <w:trPr>
+          <w:trHeight w:val="1740" w:hRule="atLeast"/>
+        </w:trPr>
         <w:tc>
           <w:tcPr>
             <w:shd w:fill="auto" w:val="clear"/>

</xml_diff>